<commit_message>
Add new assignments for 2nd ed
</commit_message>
<xml_diff>
--- a/Homework for Chapter 21.docx
+++ b/Homework for Chapter 21.docx
@@ -1,6 +1,6 @@
 
 <file path=word/document.xml><?xml version="1.0" encoding="utf-8"?>
-<w:document xmlns:wpc="http://schemas.microsoft.com/office/word/2010/wordprocessingCanvas" xmlns:cx="http://schemas.microsoft.com/office/drawing/2014/chartex" xmlns:cx1="http://schemas.microsoft.com/office/drawing/2015/9/8/chartex" xmlns:cx2="http://schemas.microsoft.com/office/drawing/2015/10/21/chartex" xmlns:cx3="http://schemas.microsoft.com/office/drawing/2016/5/9/chartex" xmlns:cx4="http://schemas.microsoft.com/office/drawing/2016/5/10/chartex" xmlns:cx5="http://schemas.microsoft.com/office/drawing/2016/5/11/chartex" xmlns:cx6="http://schemas.microsoft.com/office/drawing/2016/5/12/chartex" xmlns:cx7="http://schemas.microsoft.com/office/drawing/2016/5/13/chartex" xmlns:cx8="http://schemas.microsoft.com/office/drawing/2016/5/14/chartex" xmlns:mc="http://schemas.openxmlformats.org/markup-compatibility/2006" xmlns:aink="http://schemas.microsoft.com/office/drawing/2016/ink" xmlns:am3d="http://schemas.microsoft.com/office/drawing/2017/model3d" xmlns:o="urn:schemas-microsoft-com:office:office" xmlns:r="http://schemas.openxmlformats.org/officeDocument/2006/relationships" xmlns:m="http://schemas.openxmlformats.org/officeDocument/2006/math" xmlns:v="urn:schemas-microsoft-com:vml" xmlns:wp14="http://schemas.microsoft.com/office/word/2010/wordprocessingDrawing" xmlns:wp="http://schemas.openxmlformats.org/drawingml/2006/wordprocessingDrawing" xmlns:w10="urn:schemas-microsoft-com:office:word" xmlns:w="http://schemas.openxmlformats.org/wordprocessingml/2006/main" xmlns:w14="http://schemas.microsoft.com/office/word/2010/wordml" xmlns:w15="http://schemas.microsoft.com/office/word/2012/wordml" xmlns:w16cex="http://schemas.microsoft.com/office/word/2018/wordml/cex" xmlns:w16cid="http://schemas.microsoft.com/office/word/2016/wordml/cid" xmlns:w16="http://schemas.microsoft.com/office/word/2018/wordml" xmlns:w16sdtdh="http://schemas.microsoft.com/office/word/2020/wordml/sdtdatahash" xmlns:w16se="http://schemas.microsoft.com/office/word/2015/wordml/symex" xmlns:wpg="http://schemas.microsoft.com/office/word/2010/wordprocessingGroup" xmlns:wpi="http://schemas.microsoft.com/office/word/2010/wordprocessingInk" xmlns:wne="http://schemas.microsoft.com/office/word/2006/wordml" xmlns:wps="http://schemas.microsoft.com/office/word/2010/wordprocessingShape" mc:Ignorable="w14 w15 w16se w16cid w16 w16cex w16sdtdh wp14">
+<w:document xmlns:wpc="http://schemas.microsoft.com/office/word/2010/wordprocessingCanvas" xmlns:cx="http://schemas.microsoft.com/office/drawing/2014/chartex" xmlns:cx1="http://schemas.microsoft.com/office/drawing/2015/9/8/chartex" xmlns:cx2="http://schemas.microsoft.com/office/drawing/2015/10/21/chartex" xmlns:cx3="http://schemas.microsoft.com/office/drawing/2016/5/9/chartex" xmlns:cx4="http://schemas.microsoft.com/office/drawing/2016/5/10/chartex" xmlns:cx5="http://schemas.microsoft.com/office/drawing/2016/5/11/chartex" xmlns:cx6="http://schemas.microsoft.com/office/drawing/2016/5/12/chartex" xmlns:cx7="http://schemas.microsoft.com/office/drawing/2016/5/13/chartex" xmlns:cx8="http://schemas.microsoft.com/office/drawing/2016/5/14/chartex" xmlns:mc="http://schemas.openxmlformats.org/markup-compatibility/2006" xmlns:aink="http://schemas.microsoft.com/office/drawing/2016/ink" xmlns:am3d="http://schemas.microsoft.com/office/drawing/2017/model3d" xmlns:o="urn:schemas-microsoft-com:office:office" xmlns:oel="http://schemas.microsoft.com/office/2019/extlst" xmlns:r="http://schemas.openxmlformats.org/officeDocument/2006/relationships" xmlns:m="http://schemas.openxmlformats.org/officeDocument/2006/math" xmlns:v="urn:schemas-microsoft-com:vml" xmlns:wp14="http://schemas.microsoft.com/office/word/2010/wordprocessingDrawing" xmlns:wp="http://schemas.openxmlformats.org/drawingml/2006/wordprocessingDrawing" xmlns:w10="urn:schemas-microsoft-com:office:word" xmlns:w="http://schemas.openxmlformats.org/wordprocessingml/2006/main" xmlns:w14="http://schemas.microsoft.com/office/word/2010/wordml" xmlns:w15="http://schemas.microsoft.com/office/word/2012/wordml" xmlns:w16cex="http://schemas.microsoft.com/office/word/2018/wordml/cex" xmlns:w16cid="http://schemas.microsoft.com/office/word/2016/wordml/cid" xmlns:w16="http://schemas.microsoft.com/office/word/2018/wordml" xmlns:w16du="http://schemas.microsoft.com/office/word/2023/wordml/word16du" xmlns:w16sdtdh="http://schemas.microsoft.com/office/word/2020/wordml/sdtdatahash" xmlns:w16sdtfl="http://schemas.microsoft.com/office/word/2024/wordml/sdtformatlock" xmlns:w16se="http://schemas.microsoft.com/office/word/2015/wordml/symex" xmlns:wpg="http://schemas.microsoft.com/office/word/2010/wordprocessingGroup" xmlns:wpi="http://schemas.microsoft.com/office/word/2010/wordprocessingInk" xmlns:wne="http://schemas.microsoft.com/office/word/2006/wordml" xmlns:wps="http://schemas.microsoft.com/office/word/2010/wordprocessingShape" mc:Ignorable="w14 w15 w16se w16cid w16 w16cex w16sdtdh w16sdtfl w16du wp14">
   <w:body>
     <w:p>
       <w:r>
@@ -16,7 +16,7 @@
         <w:t xml:space="preserve">: </w:t>
       </w:r>
       <w:r>
-        <w:t>A Gallery of Rogues</w:t>
+        <w:t>Partial Identification</w:t>
       </w:r>
     </w:p>
     <w:p>
@@ -28,13 +28,7 @@
         </w:numPr>
       </w:pPr>
       <w:r>
-        <w:t>When doing difference-in-differences, we</w:t>
-      </w:r>
-      <w:r>
-        <w:t xml:space="preserve"> worry about whether the treated and control groups seem to be following the same trend before treatment. We don’t need to worry about this so much </w:t>
-      </w:r>
-      <w:r>
-        <w:t>with synthetic control.</w:t>
+        <w:t>Which of the following shows the distinction between weak and strong assumptions?</w:t>
       </w:r>
     </w:p>
     <w:p>
@@ -46,7 +40,10 @@
         </w:numPr>
       </w:pPr>
       <w:r>
-        <w:t>Why not?</w:t>
+        <w:t>Weak assumptions assume less than strong assumptions</w:t>
+      </w:r>
+      <w:r>
+        <w:t>.</w:t>
       </w:r>
     </w:p>
     <w:p>
@@ -58,7 +55,40 @@
         </w:numPr>
       </w:pPr>
       <w:r>
-        <w:t>(Bonus, not covered in the chapter) If the prior trends didn’t match in a synthetic control estimation, what conclusion might we come to?</w:t>
+        <w:t xml:space="preserve">Weak assumptions </w:t>
+      </w:r>
+      <w:r>
+        <w:t xml:space="preserve">are </w:t>
+      </w:r>
+      <w:r>
+        <w:t>suited to imprecisely measured data, while strong assumptions assume data is precisely measured.</w:t>
+      </w:r>
+    </w:p>
+    <w:p>
+      <w:pPr>
+        <w:pStyle w:val="ListParagraph"/>
+        <w:numPr>
+          <w:ilvl w:val="1"/>
+          <w:numId w:val="6"/>
+        </w:numPr>
+      </w:pPr>
+      <w:r>
+        <w:t>Strong assumptions are when you make any sort of assumption about the unobserved part of your data, while weak assumptions mean no assumptions</w:t>
+      </w:r>
+      <w:r>
+        <w:t>.</w:t>
+      </w:r>
+    </w:p>
+    <w:p>
+      <w:pPr>
+        <w:pStyle w:val="ListParagraph"/>
+        <w:numPr>
+          <w:ilvl w:val="1"/>
+          <w:numId w:val="6"/>
+        </w:numPr>
+      </w:pPr>
+      <w:r>
+        <w:t>We call assumptions strong if we think they’re true, and weak if we are not confident that they’re true.</w:t>
       </w:r>
     </w:p>
     <w:p>
@@ -70,25 +100,25 @@
         </w:numPr>
       </w:pPr>
       <w:r>
-        <w:t>You hear that</w:t>
-      </w:r>
-      <w:r>
-        <w:t xml:space="preserve">, in </w:t>
-      </w:r>
-      <w:r>
-        <w:t>1980</w:t>
-      </w:r>
-      <w:r>
-        <w:t>,</w:t>
-      </w:r>
-      <w:r>
-        <w:t xml:space="preserve"> a school district in </w:t>
-      </w:r>
-      <w:r>
-        <w:t xml:space="preserve">India changed the way they teach math considerably, using a new curriculum that nobody else was using. You want to know the effect of this curriculum on </w:t>
-      </w:r>
-      <w:r>
-        <w:t>whether students entered more math-oriented jobs as adults. Which of the following features of this analysis would make you concerned about using synthetic control to answer this question?</w:t>
+        <w:t>You are interested in calculating the share of students</w:t>
+      </w:r>
+      <w:r>
+        <w:t xml:space="preserve"> in country X</w:t>
+      </w:r>
+      <w:r>
+        <w:t xml:space="preserve"> that can pass a fitness test. </w:t>
+      </w:r>
+      <w:r>
+        <w:t>Unfortunately, in country X, they only give the test to boys, and not to girls</w:t>
+      </w:r>
+      <w:r>
+        <w:t>, so you have no data on girls</w:t>
+      </w:r>
+      <w:r>
+        <w:t xml:space="preserve">. </w:t>
+      </w:r>
+      <w:r>
+        <w:t>You know that 50% of students are boys, and that 80% of those boys pass the test.</w:t>
       </w:r>
     </w:p>
     <w:p>
@@ -100,7 +130,10 @@
         </w:numPr>
       </w:pPr>
       <w:r>
-        <w:t>You are looking at an outcome that occurs long after treatment.</w:t>
+        <w:t xml:space="preserve">Knowing that the share of girls that pass the test must be </w:t>
+      </w:r>
+      <w:r>
+        <w:t>between 0% and 100%, construct a set of partial identification bounds on the share of all students that pass the test.</w:t>
       </w:r>
     </w:p>
     <w:p>
@@ -112,10 +145,192 @@
         </w:numPr>
       </w:pPr>
       <w:r>
-        <w:t>Your data set consists of students from</w:t>
-      </w:r>
-      <w:r>
-        <w:t xml:space="preserve"> the school years 1979 and 1981.</w:t>
+        <w:t xml:space="preserve">Propose another assumption </w:t>
+      </w:r>
+      <w:r>
+        <w:t xml:space="preserve">about </w:t>
+      </w:r>
+      <w:r>
+        <w:t>girls that will allow you to narrow the partial identification bounds. Recalculate your bounds.</w:t>
+      </w:r>
+    </w:p>
+    <w:p>
+      <w:pPr>
+        <w:pStyle w:val="ListParagraph"/>
+        <w:numPr>
+          <w:ilvl w:val="0"/>
+          <w:numId w:val="6"/>
+        </w:numPr>
+      </w:pPr>
+      <w:r>
+        <w:t>Consider the following sensitivity graph made using the Cinelli &amp; Hazlett (2020) method:</w:t>
+      </w:r>
+      <w:r>
+        <w:br/>
+      </w:r>
+      <w:r>
+        <w:drawing>
+          <wp:inline distT="0" distB="0" distL="0" distR="0" wp14:anchorId="5ED6DD91" wp14:editId="31CCA691">
+            <wp:extent cx="2692400" cy="2756270"/>
+            <wp:effectExtent l="0" t="0" r="0" b="6350"/>
+            <wp:docPr id="1066959686" name="Picture 1"/>
+            <wp:cNvGraphicFramePr>
+              <a:graphicFrameLocks xmlns:a="http://schemas.openxmlformats.org/drawingml/2006/main" noChangeAspect="1"/>
+            </wp:cNvGraphicFramePr>
+            <a:graphic xmlns:a="http://schemas.openxmlformats.org/drawingml/2006/main">
+              <a:graphicData uri="http://schemas.openxmlformats.org/drawingml/2006/picture">
+                <pic:pic xmlns:pic="http://schemas.openxmlformats.org/drawingml/2006/picture">
+                  <pic:nvPicPr>
+                    <pic:cNvPr id="1066959686" name=""/>
+                    <pic:cNvPicPr/>
+                  </pic:nvPicPr>
+                  <pic:blipFill>
+                    <a:blip r:embed="rId8"/>
+                    <a:stretch>
+                      <a:fillRect/>
+                    </a:stretch>
+                  </pic:blipFill>
+                  <pic:spPr>
+                    <a:xfrm>
+                      <a:off x="0" y="0"/>
+                      <a:ext cx="2705379" cy="2769557"/>
+                    </a:xfrm>
+                    <a:prstGeom prst="rect">
+                      <a:avLst/>
+                    </a:prstGeom>
+                  </pic:spPr>
+                </pic:pic>
+              </a:graphicData>
+            </a:graphic>
+          </wp:inline>
+        </w:drawing>
+      </w:r>
+      <w:r>
+        <w:br/>
+        <w:t xml:space="preserve">This </w:t>
+      </w:r>
+      <w:r>
+        <w:t xml:space="preserve">comes from the package’s example data, which looks at </w:t>
+      </w:r>
+      <w:r>
+        <w:t xml:space="preserve">the impact of refugees being directly harmed during the attacks on villages in Darfur in 2003-2004 on their attitudes towards peace. </w:t>
+      </w:r>
+      <w:r>
+        <w:t xml:space="preserve">They find that being directly </w:t>
+      </w:r>
+      <w:r>
+        <w:t>harmed increases pro-peace attitudes</w:t>
+      </w:r>
+      <w:r>
+        <w:t xml:space="preserve"> by .097 on a 0-1 scale, while controlling for gender, age, household size, past voting status, occupation, and </w:t>
+      </w:r>
+      <w:r>
+        <w:t>the respondent’s village</w:t>
+      </w:r>
+      <w:r>
+        <w:t xml:space="preserve">. </w:t>
+      </w:r>
+      <w:r>
+        <w:t>Interpret the meaning of the “2x female (0.053)” point on the graph. What does it mean literally, and what does it say about the robustness of the results?</w:t>
+      </w:r>
+    </w:p>
+    <w:p>
+      <w:pPr>
+        <w:pStyle w:val="ListParagraph"/>
+        <w:numPr>
+          <w:ilvl w:val="0"/>
+          <w:numId w:val="6"/>
+        </w:numPr>
+      </w:pPr>
+      <w:r>
+        <w:t xml:space="preserve">You are </w:t>
+      </w:r>
+      <w:r>
+        <w:t xml:space="preserve">performing a sensitivity test of your analysis using the Cinelli &amp; Hazlett (2020) method. </w:t>
+      </w:r>
+      <w:r>
+        <w:t>Your analysis is of a home loan protection program</w:t>
+      </w:r>
+      <w:r>
+        <w:t>. Low-income homebuyers are eligible, and may voluntarily sign up at no cost to them. If they do, then the program offers to cover a month of mortgage payments in the case</w:t>
+      </w:r>
+      <w:r>
+        <w:t xml:space="preserve"> that the homeowner loses their job</w:t>
+      </w:r>
+      <w:r>
+        <w:t xml:space="preserve">. You are interested in the effect of being enrolled in the program on </w:t>
+      </w:r>
+      <w:r>
+        <w:t>whether a home is foreclosed upon.</w:t>
+      </w:r>
+      <w:r>
+        <w:t xml:space="preserve"> You regress </w:t>
+      </w:r>
+      <w:r>
+        <w:lastRenderedPageBreak/>
+        <w:t xml:space="preserve">foreclosure on being enrolled in the program, controlling for </w:t>
+      </w:r>
+      <w:r>
+        <w:t>the homeowner’s race, gender, age, and income at the time of buying the home. You find that</w:t>
+      </w:r>
+      <w:r>
+        <w:t xml:space="preserve"> being enrolled in</w:t>
+      </w:r>
+      <w:r>
+        <w:t xml:space="preserve"> the program reduce</w:t>
+      </w:r>
+      <w:r>
+        <w:t>s</w:t>
+      </w:r>
+      <w:r>
+        <w:t xml:space="preserve"> foreclosure rates by 5 percentage points. You also find that </w:t>
+      </w:r>
+      <w:r>
+        <w:t xml:space="preserve">your result is robust to </w:t>
+      </w:r>
+      <w:r>
+        <w:t xml:space="preserve">an omitted variable that is 80% as strong as “income at the time of buying the home”, but no stronger. </w:t>
+      </w:r>
+      <w:r>
+        <w:t xml:space="preserve">You assume that there is no such omitted variable. </w:t>
+      </w:r>
+      <w:r>
+        <w:t>Assess whether you think this assumption is reasonable</w:t>
+      </w:r>
+      <w:r>
+        <w:t>, and why. There’s not a single right answer, but explain your thought process.</w:t>
+      </w:r>
+    </w:p>
+    <w:p>
+      <w:pPr>
+        <w:pStyle w:val="ListParagraph"/>
+        <w:numPr>
+          <w:ilvl w:val="0"/>
+          <w:numId w:val="6"/>
+        </w:numPr>
+      </w:pPr>
+      <w:r>
+        <w:t>You perform a Rosenbaum Bounds estimate, and find that your effect loses significance</w:t>
+      </w:r>
+      <w:r>
+        <w:t xml:space="preserve"> at a </w:t>
+      </w:r>
+      <m:oMath>
+        <m:r>
+          <m:rPr>
+            <m:sty m:val="p"/>
+          </m:rPr>
+          <w:rPr>
+            <w:rFonts w:ascii="Cambria Math" w:hAnsi="Cambria Math"/>
+          </w:rPr>
+          <m:t>Γ</m:t>
+        </m:r>
+      </m:oMath>
+      <w:r>
+        <w:rPr>
+          <w:rFonts w:eastAsiaTheme="minorEastAsia"/>
+        </w:rPr>
+        <w:t xml:space="preserve"> value of 1.8.</w:t>
       </w:r>
     </w:p>
     <w:p>
@@ -127,13 +342,137 @@
         </w:numPr>
       </w:pPr>
       <w:r>
-        <w:t>You have a large list of other Indian school districts</w:t>
-      </w:r>
-      <w:r>
-        <w:t xml:space="preserve"> that didn’t change curriculum but aren’t sure which would make the best control</w:t>
-      </w:r>
-      <w:r>
-        <w:t xml:space="preserve"> groups</w:t>
+        <w:rPr>
+          <w:rFonts w:eastAsiaTheme="minorEastAsia"/>
+        </w:rPr>
+        <w:t xml:space="preserve">Based on this </w:t>
+      </w:r>
+      <m:oMath>
+        <m:r>
+          <m:rPr>
+            <m:sty m:val="p"/>
+          </m:rPr>
+          <w:rPr>
+            <w:rFonts w:ascii="Cambria Math" w:eastAsiaTheme="minorEastAsia" w:hAnsi="Cambria Math"/>
+          </w:rPr>
+          <m:t>Γ</m:t>
+        </m:r>
+        <m:r>
+          <w:rPr>
+            <w:rFonts w:ascii="Cambria Math" w:eastAsiaTheme="minorEastAsia" w:hAnsi="Cambria Math"/>
+          </w:rPr>
+          <m:t>=1.8</m:t>
+        </m:r>
+      </m:oMath>
+      <w:r>
+        <w:rPr>
+          <w:rFonts w:eastAsiaTheme="minorEastAsia"/>
+        </w:rPr>
+        <w:t xml:space="preserve"> value, write the set of bounds for </w:t>
+      </w:r>
+      <m:oMath>
+        <m:sSub>
+          <m:sSubPr>
+            <m:ctrlPr>
+              <w:rPr>
+                <w:rFonts w:ascii="Cambria Math" w:eastAsiaTheme="minorEastAsia" w:hAnsi="Cambria Math"/>
+                <w:i/>
+              </w:rPr>
+            </m:ctrlPr>
+          </m:sSubPr>
+          <m:e>
+            <m:r>
+              <w:rPr>
+                <w:rFonts w:ascii="Cambria Math" w:eastAsiaTheme="minorEastAsia" w:hAnsi="Cambria Math"/>
+              </w:rPr>
+              <m:t>π</m:t>
+            </m:r>
+          </m:e>
+          <m:sub>
+            <m:r>
+              <w:rPr>
+                <w:rFonts w:ascii="Cambria Math" w:eastAsiaTheme="minorEastAsia" w:hAnsi="Cambria Math"/>
+              </w:rPr>
+              <m:t>t</m:t>
+            </m:r>
+          </m:sub>
+        </m:sSub>
+        <m:r>
+          <w:rPr>
+            <w:rFonts w:ascii="Cambria Math" w:eastAsiaTheme="minorEastAsia" w:hAnsi="Cambria Math"/>
+          </w:rPr>
+          <m:t>/(</m:t>
+        </m:r>
+        <m:sSub>
+          <m:sSubPr>
+            <m:ctrlPr>
+              <w:rPr>
+                <w:rFonts w:ascii="Cambria Math" w:eastAsiaTheme="minorEastAsia" w:hAnsi="Cambria Math"/>
+                <w:i/>
+              </w:rPr>
+            </m:ctrlPr>
+          </m:sSubPr>
+          <m:e>
+            <m:r>
+              <w:rPr>
+                <w:rFonts w:ascii="Cambria Math" w:eastAsiaTheme="minorEastAsia" w:hAnsi="Cambria Math"/>
+              </w:rPr>
+              <m:t>π</m:t>
+            </m:r>
+          </m:e>
+          <m:sub>
+            <m:r>
+              <w:rPr>
+                <w:rFonts w:ascii="Cambria Math" w:eastAsiaTheme="minorEastAsia" w:hAnsi="Cambria Math"/>
+              </w:rPr>
+              <m:t>t</m:t>
+            </m:r>
+          </m:sub>
+        </m:sSub>
+        <m:r>
+          <w:rPr>
+            <w:rFonts w:ascii="Cambria Math" w:eastAsiaTheme="minorEastAsia" w:hAnsi="Cambria Math"/>
+          </w:rPr>
+          <m:t>+</m:t>
+        </m:r>
+        <m:sSub>
+          <m:sSubPr>
+            <m:ctrlPr>
+              <w:rPr>
+                <w:rFonts w:ascii="Cambria Math" w:eastAsiaTheme="minorEastAsia" w:hAnsi="Cambria Math"/>
+                <w:i/>
+              </w:rPr>
+            </m:ctrlPr>
+          </m:sSubPr>
+          <m:e>
+            <m:r>
+              <w:rPr>
+                <w:rFonts w:ascii="Cambria Math" w:eastAsiaTheme="minorEastAsia" w:hAnsi="Cambria Math"/>
+              </w:rPr>
+              <m:t>π</m:t>
+            </m:r>
+          </m:e>
+          <m:sub>
+            <m:r>
+              <w:rPr>
+                <w:rFonts w:ascii="Cambria Math" w:eastAsiaTheme="minorEastAsia" w:hAnsi="Cambria Math"/>
+              </w:rPr>
+              <m:t>u</m:t>
+            </m:r>
+          </m:sub>
+        </m:sSub>
+        <m:r>
+          <w:rPr>
+            <w:rFonts w:ascii="Cambria Math" w:eastAsiaTheme="minorEastAsia" w:hAnsi="Cambria Math"/>
+          </w:rPr>
+          <m:t>)</m:t>
+        </m:r>
+      </m:oMath>
+      <w:r>
+        <w:rPr>
+          <w:rFonts w:eastAsiaTheme="minorEastAsia"/>
+        </w:rPr>
+        <w:t>.</w:t>
       </w:r>
     </w:p>
     <w:p>
@@ -145,7 +484,10 @@
         </w:numPr>
       </w:pPr>
       <w:r>
-        <w:t>Only one district changed its curriculum</w:t>
+        <w:rPr>
+          <w:rFonts w:eastAsiaTheme="minorEastAsia"/>
+        </w:rPr>
+        <w:t>Write a sentence interpreting your bounds from part a.</w:t>
       </w:r>
     </w:p>
     <w:p>
@@ -157,10 +499,28 @@
         </w:numPr>
       </w:pPr>
       <w:r>
-        <w:t xml:space="preserve">Matrix completion </w:t>
-      </w:r>
-      <w:r>
-        <w:t>uses information from other observations in the same time period, or the same group, to predict missing “untreated” outcomes.</w:t>
+        <w:t xml:space="preserve">In 2022, </w:t>
+      </w:r>
+      <w:r>
+        <w:t xml:space="preserve">a new fintech app Rizzl launched, offering </w:t>
+      </w:r>
+      <w:r>
+        <w:t>high</w:t>
+      </w:r>
+      <w:r>
+        <w:t xml:space="preserve">-interest loans </w:t>
+      </w:r>
+      <w:r>
+        <w:t xml:space="preserve">on demand </w:t>
+      </w:r>
+      <w:r>
+        <w:t xml:space="preserve">by app in </w:t>
+      </w:r>
+      <w:r>
+        <w:t>four countries. You use difference-in-differences to analyze the effect of the app launch on personal debt levels</w:t>
+      </w:r>
+      <w:r>
+        <w:t xml:space="preserve"> in 2024.</w:t>
       </w:r>
     </w:p>
     <w:p>
@@ -172,7 +532,10 @@
         </w:numPr>
       </w:pPr>
       <w:r>
-        <w:t>Is this a back-door-closing or front-door-isolating procedure?</w:t>
+        <w:t xml:space="preserve">(You may need to go back to the difference-in-differences chapter for this!) State, in a sentence, </w:t>
+      </w:r>
+      <w:r>
+        <w:t xml:space="preserve">what the parallel trends assumption means in this context. </w:t>
       </w:r>
     </w:p>
     <w:p>
@@ -184,175 +547,52 @@
         </w:numPr>
       </w:pPr>
       <w:r>
-        <w:t>Intuitively, what back doors does this process allow us to close (by back-door closing) or ignore (by front-door isolating)</w:t>
-      </w:r>
-      <w:r>
-        <w:t>, whichever one applies given your answer to a?</w:t>
+        <w:t>Your estimate is that the app launch increased personal debt levels by $200 per person</w:t>
+      </w:r>
+      <w:r>
+        <w:t>. If parallel trends is violated, such that even if the app hadn’t launched, the control countries would have seen personal debt levels decline by $50 more in 2024 than treated countries, what is the true effect of the app?</w:t>
       </w:r>
     </w:p>
     <w:p>
       <w:pPr>
         <w:pStyle w:val="ListParagraph"/>
         <w:numPr>
-          <w:ilvl w:val="0"/>
+          <w:ilvl w:val="1"/>
           <w:numId w:val="6"/>
         </w:numPr>
       </w:pPr>
       <w:r>
-        <w:t xml:space="preserve">In this problem you will follow the SGS causal discovery algorithm </w:t>
-      </w:r>
-      <w:r>
-        <w:t xml:space="preserve">as described in the book </w:t>
-      </w:r>
-      <w:r>
-        <w:t xml:space="preserve">and </w:t>
-      </w:r>
-      <w:r>
-        <w:t xml:space="preserve">figure out the correct causal diagram. </w:t>
-      </w:r>
-      <w:r>
-        <w:t>There are four relevant variables in your diagram: A, B, C, and D.</w:t>
-      </w:r>
-      <w:r>
-        <w:t xml:space="preserve"> You have theoretical reason to believe that C -&gt; B should be on the graph</w:t>
-      </w:r>
-      <w:r>
-        <w:t xml:space="preserve"> (so you can start with that)</w:t>
-      </w:r>
-      <w:r>
-        <w:t>, but aren’t sure about the rest.</w:t>
-      </w:r>
-      <w:r>
-        <w:t xml:space="preserve"> </w:t>
-      </w:r>
-      <w:r>
-        <w:t>Given the following findings</w:t>
-      </w:r>
-      <w:r>
-        <w:t xml:space="preserve"> from your data</w:t>
-      </w:r>
-      <w:r>
-        <w:t xml:space="preserve">, draw the proper diagram. </w:t>
+        <w:t xml:space="preserve">If you are willing to assume that the parallel trends violation is somewhere between </w:t>
+      </w:r>
+      <m:oMath>
+        <m:r>
+          <w:rPr>
+            <w:rFonts w:ascii="Cambria Math" w:hAnsi="Cambria Math"/>
+          </w:rPr>
+          <m:t>-$100</m:t>
+        </m:r>
+      </m:oMath>
+      <w:r>
+        <w:rPr>
+          <w:rFonts w:eastAsiaTheme="minorEastAsia"/>
+        </w:rPr>
+        <w:t xml:space="preserve"> and </w:t>
+      </w:r>
+      <m:oMath>
+        <m:r>
+          <w:rPr>
+            <w:rFonts w:ascii="Cambria Math" w:eastAsiaTheme="minorEastAsia" w:hAnsi="Cambria Math"/>
+          </w:rPr>
+          <m:t>$100</m:t>
+        </m:r>
+      </m:oMath>
+      <w:r>
+        <w:rPr>
+          <w:rFonts w:eastAsiaTheme="minorEastAsia"/>
+        </w:rPr>
+        <w:t>, what is the partial identification bounds for your estimate (your “honest DID” bounds)?</w:t>
       </w:r>
     </w:p>
-    <w:p>
-      <w:pPr>
-        <w:pStyle w:val="ListParagraph"/>
-        <w:numPr>
-          <w:ilvl w:val="0"/>
-          <w:numId w:val="7"/>
-        </w:numPr>
-      </w:pPr>
-      <w:r>
-        <w:t>W</w:t>
-      </w:r>
-      <w:r>
-        <w:t>ithout any controls, A and B have a nonzero relationship</w:t>
-      </w:r>
-    </w:p>
-    <w:p>
-      <w:pPr>
-        <w:pStyle w:val="ListParagraph"/>
-        <w:numPr>
-          <w:ilvl w:val="0"/>
-          <w:numId w:val="7"/>
-        </w:numPr>
-      </w:pPr>
-      <w:r>
-        <w:t>Controlling for C, or D</w:t>
-      </w:r>
-      <w:r>
-        <w:t>, or C and D, A and B have a nonzero relationship (A -&gt; B or A &lt;- B)</w:t>
-      </w:r>
-    </w:p>
-    <w:p>
-      <w:pPr>
-        <w:pStyle w:val="ListParagraph"/>
-        <w:numPr>
-          <w:ilvl w:val="0"/>
-          <w:numId w:val="7"/>
-        </w:numPr>
-      </w:pPr>
-      <w:r>
-        <w:t>Without any controls, B and D have a nonzero relationship</w:t>
-      </w:r>
-    </w:p>
-    <w:p>
-      <w:pPr>
-        <w:pStyle w:val="ListParagraph"/>
-        <w:numPr>
-          <w:ilvl w:val="0"/>
-          <w:numId w:val="7"/>
-        </w:numPr>
-      </w:pPr>
-      <w:r>
-        <w:t>Controlling for A, B and D have a zero relationship (B ! D)</w:t>
-      </w:r>
-    </w:p>
-    <w:p>
-      <w:pPr>
-        <w:pStyle w:val="ListParagraph"/>
-        <w:numPr>
-          <w:ilvl w:val="0"/>
-          <w:numId w:val="7"/>
-        </w:numPr>
-      </w:pPr>
-      <w:r>
-        <w:t>Without any controls, C and A have a nonzero relationship</w:t>
-      </w:r>
-    </w:p>
-    <w:p>
-      <w:pPr>
-        <w:pStyle w:val="ListParagraph"/>
-        <w:numPr>
-          <w:ilvl w:val="0"/>
-          <w:numId w:val="7"/>
-        </w:numPr>
-      </w:pPr>
-      <w:r>
-        <w:t>Controlling for B, C and A have a zero relationship (no C -&gt; A or C &lt;- A</w:t>
-      </w:r>
-      <w:r>
-        <w:t>, and also not both A -&gt; B and C -&gt; B</w:t>
-      </w:r>
-      <w:r>
-        <w:t xml:space="preserve">. So since </w:t>
-      </w:r>
-      <w:r>
-        <w:t>C -&gt; B, must be B -&gt; A</w:t>
-      </w:r>
-      <w:r>
-        <w:t>)</w:t>
-      </w:r>
-    </w:p>
-    <w:p>
-      <w:pPr>
-        <w:pStyle w:val="ListParagraph"/>
-        <w:numPr>
-          <w:ilvl w:val="0"/>
-          <w:numId w:val="7"/>
-        </w:numPr>
-      </w:pPr>
-      <w:r>
-        <w:t>Controlling for B and D, C and A have a nonzero relationship (A -&gt; D, C -&gt; D)</w:t>
-      </w:r>
-    </w:p>
-    <w:p>
-      <w:pPr>
-        <w:pStyle w:val="ListParagraph"/>
-        <w:numPr>
-          <w:ilvl w:val="0"/>
-          <w:numId w:val="6"/>
-        </w:numPr>
-      </w:pPr>
-      <w:r>
-        <w:t xml:space="preserve">Describe an example of a policy intervention </w:t>
-      </w:r>
-      <w:r>
-        <w:t>that would be made much more effective by an estimate of how heterogeneous treatment effects vary at the individual level, relative to just having an aggregate measure of an average treatment effect like ATE, ATT, or LATE.</w:t>
-      </w:r>
-    </w:p>
-    <w:p/>
     <w:sectPr>
       <w:pgSz w:w="12240" w:h="15840"/>
       <w:pgMar w:top="1440" w:right="1440" w:bottom="1440" w:left="1440" w:header="720" w:footer="720" w:gutter="0"/>
@@ -364,7 +604,7 @@
 </file>
 
 <file path=word/endnotes.xml><?xml version="1.0" encoding="utf-8"?>
-<w:endnotes xmlns:wpc="http://schemas.microsoft.com/office/word/2010/wordprocessingCanvas" xmlns:cx="http://schemas.microsoft.com/office/drawing/2014/chartex" xmlns:cx1="http://schemas.microsoft.com/office/drawing/2015/9/8/chartex" xmlns:cx2="http://schemas.microsoft.com/office/drawing/2015/10/21/chartex" xmlns:cx3="http://schemas.microsoft.com/office/drawing/2016/5/9/chartex" xmlns:cx4="http://schemas.microsoft.com/office/drawing/2016/5/10/chartex" xmlns:cx5="http://schemas.microsoft.com/office/drawing/2016/5/11/chartex" xmlns:cx6="http://schemas.microsoft.com/office/drawing/2016/5/12/chartex" xmlns:cx7="http://schemas.microsoft.com/office/drawing/2016/5/13/chartex" xmlns:cx8="http://schemas.microsoft.com/office/drawing/2016/5/14/chartex" xmlns:mc="http://schemas.openxmlformats.org/markup-compatibility/2006" xmlns:aink="http://schemas.microsoft.com/office/drawing/2016/ink" xmlns:am3d="http://schemas.microsoft.com/office/drawing/2017/model3d" xmlns:o="urn:schemas-microsoft-com:office:office" xmlns:r="http://schemas.openxmlformats.org/officeDocument/2006/relationships" xmlns:m="http://schemas.openxmlformats.org/officeDocument/2006/math" xmlns:v="urn:schemas-microsoft-com:vml" xmlns:wp14="http://schemas.microsoft.com/office/word/2010/wordprocessingDrawing" xmlns:wp="http://schemas.openxmlformats.org/drawingml/2006/wordprocessingDrawing" xmlns:w10="urn:schemas-microsoft-com:office:word" xmlns:w="http://schemas.openxmlformats.org/wordprocessingml/2006/main" xmlns:w14="http://schemas.microsoft.com/office/word/2010/wordml" xmlns:w15="http://schemas.microsoft.com/office/word/2012/wordml" xmlns:w16cex="http://schemas.microsoft.com/office/word/2018/wordml/cex" xmlns:w16cid="http://schemas.microsoft.com/office/word/2016/wordml/cid" xmlns:w16="http://schemas.microsoft.com/office/word/2018/wordml" xmlns:w16sdtdh="http://schemas.microsoft.com/office/word/2020/wordml/sdtdatahash" xmlns:w16se="http://schemas.microsoft.com/office/word/2015/wordml/symex" xmlns:wpg="http://schemas.microsoft.com/office/word/2010/wordprocessingGroup" xmlns:wpi="http://schemas.microsoft.com/office/word/2010/wordprocessingInk" xmlns:wne="http://schemas.microsoft.com/office/word/2006/wordml" xmlns:wps="http://schemas.microsoft.com/office/word/2010/wordprocessingShape" mc:Ignorable="w14 w15 w16se w16cid w16 w16cex w16sdtdh wp14">
+<w:endnotes xmlns:wpc="http://schemas.microsoft.com/office/word/2010/wordprocessingCanvas" xmlns:cx="http://schemas.microsoft.com/office/drawing/2014/chartex" xmlns:cx1="http://schemas.microsoft.com/office/drawing/2015/9/8/chartex" xmlns:cx2="http://schemas.microsoft.com/office/drawing/2015/10/21/chartex" xmlns:cx3="http://schemas.microsoft.com/office/drawing/2016/5/9/chartex" xmlns:cx4="http://schemas.microsoft.com/office/drawing/2016/5/10/chartex" xmlns:cx5="http://schemas.microsoft.com/office/drawing/2016/5/11/chartex" xmlns:cx6="http://schemas.microsoft.com/office/drawing/2016/5/12/chartex" xmlns:cx7="http://schemas.microsoft.com/office/drawing/2016/5/13/chartex" xmlns:cx8="http://schemas.microsoft.com/office/drawing/2016/5/14/chartex" xmlns:mc="http://schemas.openxmlformats.org/markup-compatibility/2006" xmlns:aink="http://schemas.microsoft.com/office/drawing/2016/ink" xmlns:am3d="http://schemas.microsoft.com/office/drawing/2017/model3d" xmlns:o="urn:schemas-microsoft-com:office:office" xmlns:oel="http://schemas.microsoft.com/office/2019/extlst" xmlns:r="http://schemas.openxmlformats.org/officeDocument/2006/relationships" xmlns:m="http://schemas.openxmlformats.org/officeDocument/2006/math" xmlns:v="urn:schemas-microsoft-com:vml" xmlns:wp14="http://schemas.microsoft.com/office/word/2010/wordprocessingDrawing" xmlns:wp="http://schemas.openxmlformats.org/drawingml/2006/wordprocessingDrawing" xmlns:w10="urn:schemas-microsoft-com:office:word" xmlns:w="http://schemas.openxmlformats.org/wordprocessingml/2006/main" xmlns:w14="http://schemas.microsoft.com/office/word/2010/wordml" xmlns:w15="http://schemas.microsoft.com/office/word/2012/wordml" xmlns:w16cex="http://schemas.microsoft.com/office/word/2018/wordml/cex" xmlns:w16cid="http://schemas.microsoft.com/office/word/2016/wordml/cid" xmlns:w16="http://schemas.microsoft.com/office/word/2018/wordml" xmlns:w16du="http://schemas.microsoft.com/office/word/2023/wordml/word16du" xmlns:w16sdtdh="http://schemas.microsoft.com/office/word/2020/wordml/sdtdatahash" xmlns:w16sdtfl="http://schemas.microsoft.com/office/word/2024/wordml/sdtformatlock" xmlns:w16se="http://schemas.microsoft.com/office/word/2015/wordml/symex" xmlns:wpg="http://schemas.microsoft.com/office/word/2010/wordprocessingGroup" xmlns:wpi="http://schemas.microsoft.com/office/word/2010/wordprocessingInk" xmlns:wne="http://schemas.microsoft.com/office/word/2006/wordml" xmlns:wps="http://schemas.microsoft.com/office/word/2010/wordprocessingShape" mc:Ignorable="w14 w15 w16se w16cid w16 w16cex w16sdtdh w16sdtfl w16du wp14">
   <w:endnote w:type="separator" w:id="-1">
     <w:p>
       <w:pPr>
@@ -389,7 +629,7 @@
 </file>
 
 <file path=word/footnotes.xml><?xml version="1.0" encoding="utf-8"?>
-<w:footnotes xmlns:wpc="http://schemas.microsoft.com/office/word/2010/wordprocessingCanvas" xmlns:cx="http://schemas.microsoft.com/office/drawing/2014/chartex" xmlns:cx1="http://schemas.microsoft.com/office/drawing/2015/9/8/chartex" xmlns:cx2="http://schemas.microsoft.com/office/drawing/2015/10/21/chartex" xmlns:cx3="http://schemas.microsoft.com/office/drawing/2016/5/9/chartex" xmlns:cx4="http://schemas.microsoft.com/office/drawing/2016/5/10/chartex" xmlns:cx5="http://schemas.microsoft.com/office/drawing/2016/5/11/chartex" xmlns:cx6="http://schemas.microsoft.com/office/drawing/2016/5/12/chartex" xmlns:cx7="http://schemas.microsoft.com/office/drawing/2016/5/13/chartex" xmlns:cx8="http://schemas.microsoft.com/office/drawing/2016/5/14/chartex" xmlns:mc="http://schemas.openxmlformats.org/markup-compatibility/2006" xmlns:aink="http://schemas.microsoft.com/office/drawing/2016/ink" xmlns:am3d="http://schemas.microsoft.com/office/drawing/2017/model3d" xmlns:o="urn:schemas-microsoft-com:office:office" xmlns:r="http://schemas.openxmlformats.org/officeDocument/2006/relationships" xmlns:m="http://schemas.openxmlformats.org/officeDocument/2006/math" xmlns:v="urn:schemas-microsoft-com:vml" xmlns:wp14="http://schemas.microsoft.com/office/word/2010/wordprocessingDrawing" xmlns:wp="http://schemas.openxmlformats.org/drawingml/2006/wordprocessingDrawing" xmlns:w10="urn:schemas-microsoft-com:office:word" xmlns:w="http://schemas.openxmlformats.org/wordprocessingml/2006/main" xmlns:w14="http://schemas.microsoft.com/office/word/2010/wordml" xmlns:w15="http://schemas.microsoft.com/office/word/2012/wordml" xmlns:w16cex="http://schemas.microsoft.com/office/word/2018/wordml/cex" xmlns:w16cid="http://schemas.microsoft.com/office/word/2016/wordml/cid" xmlns:w16="http://schemas.microsoft.com/office/word/2018/wordml" xmlns:w16sdtdh="http://schemas.microsoft.com/office/word/2020/wordml/sdtdatahash" xmlns:w16se="http://schemas.microsoft.com/office/word/2015/wordml/symex" xmlns:wpg="http://schemas.microsoft.com/office/word/2010/wordprocessingGroup" xmlns:wpi="http://schemas.microsoft.com/office/word/2010/wordprocessingInk" xmlns:wne="http://schemas.microsoft.com/office/word/2006/wordml" xmlns:wps="http://schemas.microsoft.com/office/word/2010/wordprocessingShape" mc:Ignorable="w14 w15 w16se w16cid w16 w16cex w16sdtdh wp14">
+<w:footnotes xmlns:wpc="http://schemas.microsoft.com/office/word/2010/wordprocessingCanvas" xmlns:cx="http://schemas.microsoft.com/office/drawing/2014/chartex" xmlns:cx1="http://schemas.microsoft.com/office/drawing/2015/9/8/chartex" xmlns:cx2="http://schemas.microsoft.com/office/drawing/2015/10/21/chartex" xmlns:cx3="http://schemas.microsoft.com/office/drawing/2016/5/9/chartex" xmlns:cx4="http://schemas.microsoft.com/office/drawing/2016/5/10/chartex" xmlns:cx5="http://schemas.microsoft.com/office/drawing/2016/5/11/chartex" xmlns:cx6="http://schemas.microsoft.com/office/drawing/2016/5/12/chartex" xmlns:cx7="http://schemas.microsoft.com/office/drawing/2016/5/13/chartex" xmlns:cx8="http://schemas.microsoft.com/office/drawing/2016/5/14/chartex" xmlns:mc="http://schemas.openxmlformats.org/markup-compatibility/2006" xmlns:aink="http://schemas.microsoft.com/office/drawing/2016/ink" xmlns:am3d="http://schemas.microsoft.com/office/drawing/2017/model3d" xmlns:o="urn:schemas-microsoft-com:office:office" xmlns:oel="http://schemas.microsoft.com/office/2019/extlst" xmlns:r="http://schemas.openxmlformats.org/officeDocument/2006/relationships" xmlns:m="http://schemas.openxmlformats.org/officeDocument/2006/math" xmlns:v="urn:schemas-microsoft-com:vml" xmlns:wp14="http://schemas.microsoft.com/office/word/2010/wordprocessingDrawing" xmlns:wp="http://schemas.openxmlformats.org/drawingml/2006/wordprocessingDrawing" xmlns:w10="urn:schemas-microsoft-com:office:word" xmlns:w="http://schemas.openxmlformats.org/wordprocessingml/2006/main" xmlns:w14="http://schemas.microsoft.com/office/word/2010/wordml" xmlns:w15="http://schemas.microsoft.com/office/word/2012/wordml" xmlns:w16cex="http://schemas.microsoft.com/office/word/2018/wordml/cex" xmlns:w16cid="http://schemas.microsoft.com/office/word/2016/wordml/cid" xmlns:w16="http://schemas.microsoft.com/office/word/2018/wordml" xmlns:w16du="http://schemas.microsoft.com/office/word/2023/wordml/word16du" xmlns:w16sdtdh="http://schemas.microsoft.com/office/word/2020/wordml/sdtdatahash" xmlns:w16sdtfl="http://schemas.microsoft.com/office/word/2024/wordml/sdtformatlock" xmlns:w16se="http://schemas.microsoft.com/office/word/2015/wordml/symex" xmlns:wpg="http://schemas.microsoft.com/office/word/2010/wordprocessingGroup" xmlns:wpi="http://schemas.microsoft.com/office/word/2010/wordprocessingInk" xmlns:wne="http://schemas.microsoft.com/office/word/2006/wordml" xmlns:wps="http://schemas.microsoft.com/office/word/2010/wordprocessingShape" mc:Ignorable="w14 w15 w16se w16cid w16 w16cex w16sdtdh w16sdtfl w16du wp14">
   <w:footnote w:type="separator" w:id="-1">
     <w:p>
       <w:pPr>
@@ -414,7 +654,7 @@
 </file>
 
 <file path=word/numbering.xml><?xml version="1.0" encoding="utf-8"?>
-<w:numbering xmlns:wpc="http://schemas.microsoft.com/office/word/2010/wordprocessingCanvas" xmlns:cx="http://schemas.microsoft.com/office/drawing/2014/chartex" xmlns:cx1="http://schemas.microsoft.com/office/drawing/2015/9/8/chartex" xmlns:cx2="http://schemas.microsoft.com/office/drawing/2015/10/21/chartex" xmlns:cx3="http://schemas.microsoft.com/office/drawing/2016/5/9/chartex" xmlns:cx4="http://schemas.microsoft.com/office/drawing/2016/5/10/chartex" xmlns:cx5="http://schemas.microsoft.com/office/drawing/2016/5/11/chartex" xmlns:cx6="http://schemas.microsoft.com/office/drawing/2016/5/12/chartex" xmlns:cx7="http://schemas.microsoft.com/office/drawing/2016/5/13/chartex" xmlns:cx8="http://schemas.microsoft.com/office/drawing/2016/5/14/chartex" xmlns:mc="http://schemas.openxmlformats.org/markup-compatibility/2006" xmlns:aink="http://schemas.microsoft.com/office/drawing/2016/ink" xmlns:am3d="http://schemas.microsoft.com/office/drawing/2017/model3d" xmlns:o="urn:schemas-microsoft-com:office:office" xmlns:r="http://schemas.openxmlformats.org/officeDocument/2006/relationships" xmlns:m="http://schemas.openxmlformats.org/officeDocument/2006/math" xmlns:v="urn:schemas-microsoft-com:vml" xmlns:wp14="http://schemas.microsoft.com/office/word/2010/wordprocessingDrawing" xmlns:wp="http://schemas.openxmlformats.org/drawingml/2006/wordprocessingDrawing" xmlns:w10="urn:schemas-microsoft-com:office:word" xmlns:w="http://schemas.openxmlformats.org/wordprocessingml/2006/main" xmlns:w14="http://schemas.microsoft.com/office/word/2010/wordml" xmlns:w15="http://schemas.microsoft.com/office/word/2012/wordml" xmlns:w16cex="http://schemas.microsoft.com/office/word/2018/wordml/cex" xmlns:w16cid="http://schemas.microsoft.com/office/word/2016/wordml/cid" xmlns:w16="http://schemas.microsoft.com/office/word/2018/wordml" xmlns:w16sdtdh="http://schemas.microsoft.com/office/word/2020/wordml/sdtdatahash" xmlns:w16se="http://schemas.microsoft.com/office/word/2015/wordml/symex" xmlns:wpg="http://schemas.microsoft.com/office/word/2010/wordprocessingGroup" xmlns:wpi="http://schemas.microsoft.com/office/word/2010/wordprocessingInk" xmlns:wne="http://schemas.microsoft.com/office/word/2006/wordml" xmlns:wps="http://schemas.microsoft.com/office/word/2010/wordprocessingShape" mc:Ignorable="w14 w15 w16se w16cid w16 w16cex w16sdtdh wp14">
+<w:numbering xmlns:wpc="http://schemas.microsoft.com/office/word/2010/wordprocessingCanvas" xmlns:cx="http://schemas.microsoft.com/office/drawing/2014/chartex" xmlns:cx1="http://schemas.microsoft.com/office/drawing/2015/9/8/chartex" xmlns:cx2="http://schemas.microsoft.com/office/drawing/2015/10/21/chartex" xmlns:cx3="http://schemas.microsoft.com/office/drawing/2016/5/9/chartex" xmlns:cx4="http://schemas.microsoft.com/office/drawing/2016/5/10/chartex" xmlns:cx5="http://schemas.microsoft.com/office/drawing/2016/5/11/chartex" xmlns:cx6="http://schemas.microsoft.com/office/drawing/2016/5/12/chartex" xmlns:cx7="http://schemas.microsoft.com/office/drawing/2016/5/13/chartex" xmlns:cx8="http://schemas.microsoft.com/office/drawing/2016/5/14/chartex" xmlns:mc="http://schemas.openxmlformats.org/markup-compatibility/2006" xmlns:aink="http://schemas.microsoft.com/office/drawing/2016/ink" xmlns:am3d="http://schemas.microsoft.com/office/drawing/2017/model3d" xmlns:o="urn:schemas-microsoft-com:office:office" xmlns:oel="http://schemas.microsoft.com/office/2019/extlst" xmlns:r="http://schemas.openxmlformats.org/officeDocument/2006/relationships" xmlns:m="http://schemas.openxmlformats.org/officeDocument/2006/math" xmlns:v="urn:schemas-microsoft-com:vml" xmlns:wp14="http://schemas.microsoft.com/office/word/2010/wordprocessingDrawing" xmlns:wp="http://schemas.openxmlformats.org/drawingml/2006/wordprocessingDrawing" xmlns:w10="urn:schemas-microsoft-com:office:word" xmlns:w="http://schemas.openxmlformats.org/wordprocessingml/2006/main" xmlns:w14="http://schemas.microsoft.com/office/word/2010/wordml" xmlns:w15="http://schemas.microsoft.com/office/word/2012/wordml" xmlns:w16cex="http://schemas.microsoft.com/office/word/2018/wordml/cex" xmlns:w16cid="http://schemas.microsoft.com/office/word/2016/wordml/cid" xmlns:w16="http://schemas.microsoft.com/office/word/2018/wordml" xmlns:w16du="http://schemas.microsoft.com/office/word/2023/wordml/word16du" xmlns:w16sdtdh="http://schemas.microsoft.com/office/word/2020/wordml/sdtdatahash" xmlns:w16sdtfl="http://schemas.microsoft.com/office/word/2024/wordml/sdtformatlock" xmlns:w16se="http://schemas.microsoft.com/office/word/2015/wordml/symex" xmlns:wpg="http://schemas.microsoft.com/office/word/2010/wordprocessingGroup" xmlns:wpi="http://schemas.microsoft.com/office/word/2010/wordprocessingInk" xmlns:wne="http://schemas.microsoft.com/office/word/2006/wordml" xmlns:wps="http://schemas.microsoft.com/office/word/2010/wordprocessingShape" mc:Ignorable="w14 w15 w16se w16cid w16 w16cex w16sdtdh w16sdtfl w16du wp14">
   <w:abstractNum w:abstractNumId="0" w15:restartNumberingAfterBreak="0">
     <w:nsid w:val="02CA22EC"/>
     <w:multiLevelType w:val="hybridMultilevel"/>
@@ -1041,32 +1281,32 @@
       </w:pPr>
     </w:lvl>
   </w:abstractNum>
-  <w:num w:numId="1">
+  <w:num w:numId="1" w16cid:durableId="950556384">
     <w:abstractNumId w:val="3"/>
   </w:num>
-  <w:num w:numId="2">
+  <w:num w:numId="2" w16cid:durableId="988749083">
     <w:abstractNumId w:val="2"/>
   </w:num>
-  <w:num w:numId="3">
+  <w:num w:numId="3" w16cid:durableId="551575029">
     <w:abstractNumId w:val="6"/>
   </w:num>
-  <w:num w:numId="4">
+  <w:num w:numId="4" w16cid:durableId="195044022">
     <w:abstractNumId w:val="1"/>
   </w:num>
-  <w:num w:numId="5">
+  <w:num w:numId="5" w16cid:durableId="1609118572">
     <w:abstractNumId w:val="4"/>
   </w:num>
-  <w:num w:numId="6">
+  <w:num w:numId="6" w16cid:durableId="1263105438">
     <w:abstractNumId w:val="5"/>
   </w:num>
-  <w:num w:numId="7">
+  <w:num w:numId="7" w16cid:durableId="421141844">
     <w:abstractNumId w:val="0"/>
   </w:num>
 </w:numbering>
 </file>
 
 <file path=word/styles.xml><?xml version="1.0" encoding="utf-8"?>
-<w:styles xmlns:mc="http://schemas.openxmlformats.org/markup-compatibility/2006" xmlns:r="http://schemas.openxmlformats.org/officeDocument/2006/relationships" xmlns:w="http://schemas.openxmlformats.org/wordprocessingml/2006/main" xmlns:w14="http://schemas.microsoft.com/office/word/2010/wordml" xmlns:w15="http://schemas.microsoft.com/office/word/2012/wordml" xmlns:w16cex="http://schemas.microsoft.com/office/word/2018/wordml/cex" xmlns:w16cid="http://schemas.microsoft.com/office/word/2016/wordml/cid" xmlns:w16="http://schemas.microsoft.com/office/word/2018/wordml" xmlns:w16sdtdh="http://schemas.microsoft.com/office/word/2020/wordml/sdtdatahash" xmlns:w16se="http://schemas.microsoft.com/office/word/2015/wordml/symex" mc:Ignorable="w14 w15 w16se w16cid w16 w16cex w16sdtdh">
+<w:styles xmlns:mc="http://schemas.openxmlformats.org/markup-compatibility/2006" xmlns:r="http://schemas.openxmlformats.org/officeDocument/2006/relationships" xmlns:w="http://schemas.openxmlformats.org/wordprocessingml/2006/main" xmlns:w14="http://schemas.microsoft.com/office/word/2010/wordml" xmlns:w15="http://schemas.microsoft.com/office/word/2012/wordml" xmlns:w16cex="http://schemas.microsoft.com/office/word/2018/wordml/cex" xmlns:w16cid="http://schemas.microsoft.com/office/word/2016/wordml/cid" xmlns:w16="http://schemas.microsoft.com/office/word/2018/wordml" xmlns:w16du="http://schemas.microsoft.com/office/word/2023/wordml/word16du" xmlns:w16sdtdh="http://schemas.microsoft.com/office/word/2020/wordml/sdtdatahash" xmlns:w16sdtfl="http://schemas.microsoft.com/office/word/2024/wordml/sdtformatlock" xmlns:w16se="http://schemas.microsoft.com/office/word/2015/wordml/symex" mc:Ignorable="w14 w15 w16se w16cid w16 w16cex w16sdtdh w16sdtfl w16du">
   <w:docDefaults>
     <w:rPrDefault>
       <w:rPr>
@@ -2171,4 +2411,10 @@
     <ds:schemaRef ds:uri="http://schemas.openxmlformats.org/officeDocument/2006/bibliography"/>
   </ds:schemaRefs>
 </ds:datastoreItem>
+</file>
+
+<file path=docMetadata/LabelInfo.xml><?xml version="1.0" encoding="utf-8"?>
+<clbl:labelList xmlns:clbl="http://schemas.microsoft.com/office/2020/mipLabelMetadata">
+  <clbl:label id="{bc10e052-b01c-4849-9967-ee7ec74fc9d8}" enabled="0" method="" siteId="{bc10e052-b01c-4849-9967-ee7ec74fc9d8}" removed="1"/>
+</clbl:labelList>
 </file>
</xml_diff>